<commit_message>
Rettet X10-Design-implementering-test(læst korrektur 1 gang).docx til
</commit_message>
<xml_diff>
--- a/Rapport/X10-Design-implementering-test(læst korrektur 1 gang).docx
+++ b/Rapport/X10-Design-implementering-test(læst korrektur 1 gang).docx
@@ -69,7 +69,7 @@
         <w:t>X10</w:t>
       </w:r>
       <w:r>
-        <w:t>-indkodet-</w:t>
+        <w:t>-indkodet</w:t>
       </w:r>
       <w:r>
         <w:t xml:space="preserve">signal </w:t>
@@ -90,7 +90,7 @@
     </w:p>
     <w:p>
       <w:r>
-        <w:t>Ved X10-indkodet-</w:t>
+        <w:t>Ved et X10-indkodet</w:t>
       </w:r>
       <w:r>
         <w:t xml:space="preserve">signal menes </w:t>
@@ -359,7 +359,12 @@
         <w:t xml:space="preserve"> til modtageren. </w:t>
       </w:r>
       <w:r>
-        <w:t xml:space="preserve">Der kompileres en data pakke og programmet bliver sat til send mode. Når den er i denne mode begynder senderen at sende </w:t>
+        <w:t>Der kompileres en d</w:t>
+      </w:r>
+      <w:bookmarkStart w:id="1" w:name="_GoBack"/>
+      <w:bookmarkEnd w:id="1"/>
+      <w:r>
+        <w:t xml:space="preserve">ata pakke og programmet bliver sat til send mode. Når den er i denne mode begynder senderen at sende </w:t>
       </w:r>
       <w:r>
         <w:t>hvert</w:t>
@@ -422,36 +427,446 @@
     </w:p>
     <w:p>
       <w:r>
-        <w:t xml:space="preserve">Til at teste senderens evne til at kompilere en pakke og </w:t>
+        <w:t>D</w:t>
+      </w:r>
+      <w:r>
+        <w:t>en</w:t>
+      </w:r>
+      <w:r>
+        <w:t xml:space="preserve"> næste</w:t>
+      </w:r>
+      <w:r>
+        <w:t xml:space="preserve"> test</w:t>
+      </w:r>
+      <w:r>
+        <w:t xml:space="preserve"> var at kontrollere</w:t>
+      </w:r>
+      <w:r>
+        <w:t>,</w:t>
+      </w:r>
+      <w:r>
+        <w:t xml:space="preserve"> </w:t>
+      </w:r>
+      <w:r>
+        <w:t>at senderen</w:t>
+      </w:r>
+      <w:r>
+        <w:t xml:space="preserve"> </w:t>
+      </w:r>
+      <w:r>
+        <w:t>kan</w:t>
+      </w:r>
+      <w:r>
+        <w:t xml:space="preserve"> komp</w:t>
+      </w:r>
+      <w:r>
+        <w:t>ilere en</w:t>
+      </w:r>
+      <w:r>
+        <w:t xml:space="preserve"> </w:t>
+      </w:r>
+      <w:r>
+        <w:t xml:space="preserve">pakke og </w:t>
       </w:r>
       <w:r>
         <w:t xml:space="preserve">derefter </w:t>
       </w:r>
       <w:r>
-        <w:t xml:space="preserve">sende denne </w:t>
-      </w:r>
-      <w:commentRangeStart w:id="1"/>
-      <w:r>
-        <w:t>pakke</w:t>
-      </w:r>
-      <w:commentRangeEnd w:id="1"/>
-      <w:r>
-        <w:rPr>
-          <w:rStyle w:val="Kommentarhenvisning"/>
-        </w:rPr>
-        <w:commentReference w:id="1"/>
+        <w:t>sende den.</w:t>
+      </w:r>
+      <w:r>
+        <w:t xml:space="preserve"> </w:t>
+      </w:r>
+      <w:r>
+        <w:t>En af</w:t>
+      </w:r>
+      <w:r>
+        <w:t xml:space="preserve"> knapperne på </w:t>
+      </w:r>
+      <w:r>
+        <w:t xml:space="preserve">MSYS </w:t>
+      </w:r>
+      <w:proofErr w:type="spellStart"/>
+      <w:r>
+        <w:t>arduino</w:t>
+      </w:r>
+      <w:proofErr w:type="spellEnd"/>
+      <w:r>
+        <w:t xml:space="preserve"> </w:t>
+      </w:r>
+      <w:proofErr w:type="spellStart"/>
+      <w:r>
+        <w:t>shield</w:t>
+      </w:r>
+      <w:r>
+        <w:t>ed</w:t>
+      </w:r>
+      <w:proofErr w:type="spellEnd"/>
+      <w:r>
+        <w:t xml:space="preserve"> </w:t>
+      </w:r>
+      <w:r>
+        <w:t xml:space="preserve">blev </w:t>
+      </w:r>
+      <w:r>
+        <w:t>sat op til at sende en bestemt pakke</w:t>
+      </w:r>
+      <w:r>
+        <w:t xml:space="preserve">. </w:t>
+      </w:r>
+      <w:r>
+        <w:t xml:space="preserve">I første test blev de to </w:t>
+      </w:r>
+      <w:proofErr w:type="spellStart"/>
+      <w:r>
+        <w:t>inte</w:t>
+      </w:r>
+      <w:r>
+        <w:t>r</w:t>
+      </w:r>
+      <w:r>
+        <w:t>rupt</w:t>
+      </w:r>
+      <w:proofErr w:type="spellEnd"/>
+      <w:r>
+        <w:t xml:space="preserve"> fra </w:t>
+      </w:r>
+      <w:proofErr w:type="spellStart"/>
+      <w:r>
+        <w:t>zero-cross</w:t>
+      </w:r>
+      <w:proofErr w:type="spellEnd"/>
+      <w:r>
+        <w:t xml:space="preserve"> simuleret via to knapper. Der </w:t>
+      </w:r>
+      <w:r>
+        <w:t xml:space="preserve">blev så observeret på oscilloskopet at der blev sendt et </w:t>
+      </w:r>
+      <w:proofErr w:type="spellStart"/>
+      <w:r>
+        <w:t>burst</w:t>
+      </w:r>
+      <w:proofErr w:type="spellEnd"/>
+      <w:r>
+        <w:t xml:space="preserve"> </w:t>
+      </w:r>
+      <w:r>
+        <w:t xml:space="preserve">ved det korrekte </w:t>
+      </w:r>
+      <w:proofErr w:type="spellStart"/>
+      <w:r>
+        <w:t>interupt</w:t>
+      </w:r>
+      <w:proofErr w:type="spellEnd"/>
+      <w:r>
+        <w:t>. Der blev derefter sammenlignet med de binære værdier som pakken bestod af i koden, og de binære værdier der kunne observeres der blev sendt</w:t>
+      </w:r>
+      <w:r>
+        <w:t>. Der var nogle problemer med at sende pak</w:t>
+      </w:r>
+      <w:r>
+        <w:t>k</w:t>
+      </w:r>
+      <w:r>
+        <w:t>en</w:t>
+      </w:r>
+      <w:r>
+        <w:t xml:space="preserve"> i starten</w:t>
+      </w:r>
+      <w:r>
+        <w:t>,</w:t>
+      </w:r>
+      <w:r>
+        <w:t xml:space="preserve"> </w:t>
+      </w:r>
+      <w:r>
+        <w:t>som hovedsagligt var på grund af nogle mindre fejl i en del af funktionerne. Da de var blevet rettet kunne der sendes en hel pakke.</w:t>
+      </w:r>
+    </w:p>
+    <w:p>
+      <w:r>
+        <w:t>Der blev herefter testet at de forskellige typer af beskeder også blev sendt korrekt.</w:t>
+      </w:r>
+    </w:p>
+    <w:p>
+      <w:r>
+        <w:t xml:space="preserve">Sidste test var at køre senderen i fuld hastighed, og at det virkede med vores hardware. Der kunne aflæsses på vores oscilloskop at pakken blev afsendt og at der kom et signal </w:t>
+      </w:r>
+      <w:proofErr w:type="spellStart"/>
+      <w:r>
+        <w:t>burst</w:t>
+      </w:r>
+      <w:proofErr w:type="spellEnd"/>
+      <w:r>
+        <w:t xml:space="preserve"> på de rigtige steder på </w:t>
+      </w:r>
+      <w:r>
+        <w:t xml:space="preserve">de 50 Hz sinus. Der var også et modtager kredsløb der var sat op til at vise hvilken type pakke den havde modtaget. </w:t>
+      </w:r>
+      <w:r>
+        <w:t>Denne test kørte fejlfrit</w:t>
       </w:r>
       <w:r>
         <w:t>.</w:t>
       </w:r>
-      <w:r>
-        <w:t xml:space="preserve"> </w:t>
-      </w:r>
-      <w:r>
-        <w:t>En af</w:t>
-      </w:r>
-      <w:r>
-        <w:t xml:space="preserve"> knapperne på </w:t>
+    </w:p>
+    <w:p>
+      <w:r>
+        <w:br w:type="page"/>
+      </w:r>
+    </w:p>
+    <w:p>
+      <w:pPr>
+        <w:pStyle w:val="Overskrift1"/>
+      </w:pPr>
+      <w:r>
+        <w:lastRenderedPageBreak/>
+        <w:t>X10_Modtager (CBJ)</w:t>
+      </w:r>
+    </w:p>
+    <w:p>
+      <w:r>
+        <w:t xml:space="preserve">Modtager softwaren er kodet i C++ og er lavet som en klasse. Det er designet til at kunne virke med en ATmega2560. I vores tilfælde har vi brugt en </w:t>
+      </w:r>
+      <w:proofErr w:type="spellStart"/>
+      <w:r>
+        <w:t>Arduino</w:t>
+      </w:r>
+      <w:proofErr w:type="spellEnd"/>
+      <w:r>
+        <w:t xml:space="preserve"> 2560.  X10_Modtager har til opgave at modtage X10 kommunikation og </w:t>
+      </w:r>
+      <w:r>
+        <w:t>løbende validere</w:t>
+      </w:r>
+      <w:r>
+        <w:t xml:space="preserve"> om pakken er adresseret til modtagerenheden</w:t>
+      </w:r>
+      <w:r>
+        <w:t>, hvad data pakken indeholder og om hele pakken er sendt intakt.</w:t>
+      </w:r>
+    </w:p>
+    <w:p>
+      <w:r>
+        <w:t xml:space="preserve">Modtageren er sat op med de samme to </w:t>
+      </w:r>
+      <w:proofErr w:type="spellStart"/>
+      <w:r>
+        <w:t>interupt</w:t>
+      </w:r>
+      <w:proofErr w:type="spellEnd"/>
+      <w:r>
+        <w:t xml:space="preserve"> til </w:t>
+      </w:r>
+      <w:proofErr w:type="spellStart"/>
+      <w:r>
+        <w:t>zero-crossen</w:t>
+      </w:r>
+      <w:proofErr w:type="spellEnd"/>
+      <w:r>
+        <w:t xml:space="preserve">, som i sender koden. Når der kommer et </w:t>
+      </w:r>
+      <w:proofErr w:type="spellStart"/>
+      <w:r>
+        <w:t>interupt</w:t>
+      </w:r>
+      <w:proofErr w:type="spellEnd"/>
+      <w:r>
+        <w:t xml:space="preserve"> på </w:t>
+      </w:r>
+      <w:proofErr w:type="spellStart"/>
+      <w:r>
+        <w:t>rising</w:t>
+      </w:r>
+      <w:proofErr w:type="spellEnd"/>
+      <w:r>
+        <w:t xml:space="preserve"> eller </w:t>
+      </w:r>
+      <w:proofErr w:type="spellStart"/>
+      <w:r>
+        <w:t>faling</w:t>
+      </w:r>
+      <w:proofErr w:type="spellEnd"/>
+      <w:r>
+        <w:t xml:space="preserve">, tjekkes der i 1 ms om der er et højt signal fra </w:t>
+      </w:r>
+      <w:proofErr w:type="spellStart"/>
+      <w:r>
+        <w:t>envelopen</w:t>
+      </w:r>
+      <w:proofErr w:type="spellEnd"/>
+      <w:r>
+        <w:t xml:space="preserve">. Hvis der ses et højt signal tager den det som enten et Logisk 1 hvis det skete på </w:t>
+      </w:r>
+      <w:proofErr w:type="spellStart"/>
+      <w:r>
+        <w:t>rising</w:t>
+      </w:r>
+      <w:proofErr w:type="spellEnd"/>
+      <w:r>
+        <w:t xml:space="preserve"> </w:t>
+      </w:r>
+      <w:proofErr w:type="spellStart"/>
+      <w:r>
+        <w:t>edge</w:t>
+      </w:r>
+      <w:proofErr w:type="spellEnd"/>
+      <w:r>
+        <w:t xml:space="preserve">, ellers som et logisk 0 hvis det sker på </w:t>
+      </w:r>
+      <w:proofErr w:type="spellStart"/>
+      <w:r>
+        <w:t>faling</w:t>
+      </w:r>
+      <w:proofErr w:type="spellEnd"/>
+      <w:r>
+        <w:t xml:space="preserve"> </w:t>
+      </w:r>
+      <w:proofErr w:type="spellStart"/>
+      <w:r>
+        <w:t>edge</w:t>
+      </w:r>
+      <w:proofErr w:type="spellEnd"/>
+      <w:r>
+        <w:t xml:space="preserve">. </w:t>
+      </w:r>
+      <w:r>
+        <w:t xml:space="preserve">Kommer der ikke noget på hverken </w:t>
+      </w:r>
+      <w:proofErr w:type="spellStart"/>
+      <w:r>
+        <w:t>rising</w:t>
+      </w:r>
+      <w:proofErr w:type="spellEnd"/>
+      <w:r>
+        <w:t xml:space="preserve"> eller </w:t>
+      </w:r>
+      <w:proofErr w:type="spellStart"/>
+      <w:r>
+        <w:t>falling</w:t>
+      </w:r>
+      <w:proofErr w:type="spellEnd"/>
+      <w:r>
+        <w:t>, resettes modtageren.</w:t>
+      </w:r>
+    </w:p>
+    <w:p>
+      <w:r>
+        <w:t xml:space="preserve">Koden er implementeret så at modtageren altid vil kunne modtage et signal, </w:t>
+      </w:r>
+      <w:r>
+        <w:t>m</w:t>
+      </w:r>
+      <w:r>
+        <w:t xml:space="preserve">edmindre </w:t>
+      </w:r>
+      <w:proofErr w:type="spellStart"/>
+      <w:r>
+        <w:t>microcontrolleren</w:t>
+      </w:r>
+      <w:proofErr w:type="spellEnd"/>
+      <w:r>
+        <w:t xml:space="preserve"> er i gang med at sende</w:t>
+      </w:r>
+      <w:r>
+        <w:t>. Når der først bliver modtaget data, b</w:t>
+      </w:r>
+      <w:r>
+        <w:t>live der</w:t>
+      </w:r>
+      <w:r>
+        <w:t xml:space="preserve"> tjekket om den </w:t>
+      </w:r>
+      <w:r>
+        <w:t xml:space="preserve">modtaget data </w:t>
+      </w:r>
+      <w:r>
+        <w:t>overholder protokol</w:t>
+      </w:r>
+      <w:r>
+        <w:t xml:space="preserve"> kravene</w:t>
+      </w:r>
+      <w:r>
+        <w:t xml:space="preserve">. I starten af en pakke bliver der tjekket om den har de rigtige start bit. Efter dette valideres </w:t>
+      </w:r>
+      <w:r>
+        <w:t xml:space="preserve">at </w:t>
+      </w:r>
+      <w:r>
+        <w:t>adressen</w:t>
+      </w:r>
+      <w:r>
+        <w:t xml:space="preserve"> passer med </w:t>
+      </w:r>
+      <w:proofErr w:type="spellStart"/>
+      <w:r>
+        <w:t>mikrokontrollerens</w:t>
+      </w:r>
+      <w:proofErr w:type="spellEnd"/>
+      <w:r>
+        <w:t xml:space="preserve"> egen</w:t>
+      </w:r>
+      <w:r>
+        <w:t>. Hvis en af disse to</w:t>
+      </w:r>
+      <w:r>
+        <w:t xml:space="preserve"> fejler i validere, stopper modtageren i at gemme pakken. Den venter så på de 6 slut bit, eller til der ikke er blevet sendt data i et stykke tid. </w:t>
+      </w:r>
+    </w:p>
+    <w:p>
+      <w:r>
+        <w:t>Sidste del af pakken indeholder hvilken type besked det modtages, og dens data. Her efter modtages et paritets bit, efter fuldt af de seks slut bit. Der tjekkes så om der er paritets fejl. Der sættes så et flag om at der er modtaget en pakke.</w:t>
+      </w:r>
+    </w:p>
+    <w:p>
+      <w:r>
+        <w:t xml:space="preserve">Det er designet så der via et funktions kald kan tjekkes om der er data klar til at blive læst. Når der er data klar kan man derefter via et andet funktions kald hente hele pakkens data, og </w:t>
+      </w:r>
+      <w:r>
+        <w:t>samtidig</w:t>
+      </w:r>
+      <w:r>
+        <w:t xml:space="preserve"> resettes modtageren så der kan modtages data igen.</w:t>
+      </w:r>
+    </w:p>
+    <w:p>
+      <w:r>
+        <w:t xml:space="preserve">Der blev i første omgang testet om en bestemt type pakke kunne modtages. </w:t>
+      </w:r>
+      <w:proofErr w:type="spellStart"/>
+      <w:r>
+        <w:t>Interupt</w:t>
+      </w:r>
+      <w:proofErr w:type="spellEnd"/>
+      <w:r>
+        <w:t xml:space="preserve"> blev simuleret med tryk knapper, det samme med signalet fra </w:t>
+      </w:r>
+      <w:proofErr w:type="spellStart"/>
+      <w:r>
+        <w:t>envelopen</w:t>
+      </w:r>
+      <w:proofErr w:type="spellEnd"/>
+      <w:r>
+        <w:t xml:space="preserve">. Der var mange forskellige testere til forskellige </w:t>
+      </w:r>
+      <w:proofErr w:type="spellStart"/>
+      <w:r>
+        <w:t>iteretioner</w:t>
+      </w:r>
+      <w:proofErr w:type="spellEnd"/>
+      <w:r>
+        <w:t xml:space="preserve">, på grund af de mange fejl der var i starten. Der blev brugt </w:t>
+      </w:r>
+      <w:proofErr w:type="spellStart"/>
+      <w:r>
+        <w:t>LED’erne</w:t>
+      </w:r>
+      <w:proofErr w:type="spellEnd"/>
+      <w:r>
+        <w:t xml:space="preserve"> fra </w:t>
+      </w:r>
+      <w:r>
+        <w:t xml:space="preserve">MSYS </w:t>
       </w:r>
       <w:proofErr w:type="spellStart"/>
       <w:r>
@@ -461,573 +876,119 @@
       <w:r>
         <w:t xml:space="preserve"> </w:t>
       </w:r>
+      <w:proofErr w:type="spellStart"/>
+      <w:r>
+        <w:t>shield</w:t>
+      </w:r>
+      <w:r>
+        <w:t>ed</w:t>
+      </w:r>
+      <w:proofErr w:type="spellEnd"/>
+      <w:r>
+        <w:t xml:space="preserve"> </w:t>
+      </w:r>
+      <w:r>
+        <w:t xml:space="preserve">til at </w:t>
+      </w:r>
+      <w:proofErr w:type="spellStart"/>
+      <w:r>
+        <w:t>debugge</w:t>
+      </w:r>
+      <w:proofErr w:type="spellEnd"/>
+      <w:r>
+        <w:t xml:space="preserve"> programmet</w:t>
+      </w:r>
+      <w:r>
+        <w:t xml:space="preserve">. I en af de første </w:t>
+      </w:r>
+      <w:proofErr w:type="spellStart"/>
+      <w:r>
+        <w:t>iterationer</w:t>
+      </w:r>
+      <w:proofErr w:type="spellEnd"/>
+      <w:r>
+        <w:t xml:space="preserve"> ble</w:t>
+      </w:r>
+      <w:r>
+        <w:t xml:space="preserve">v </w:t>
+      </w:r>
+      <w:proofErr w:type="spellStart"/>
+      <w:r>
+        <w:t>LED’erne</w:t>
+      </w:r>
+      <w:proofErr w:type="spellEnd"/>
+      <w:r>
+        <w:t xml:space="preserve"> brugt til at se om modtageren kom ind i de rigtige dele af funktionen på de rigtige tidspunkter. Det viste sig at problemet skyldtes fejl i </w:t>
+      </w:r>
+      <w:proofErr w:type="spellStart"/>
+      <w:r>
+        <w:t>trackingen</w:t>
+      </w:r>
+      <w:proofErr w:type="spellEnd"/>
+      <w:r>
+        <w:t xml:space="preserve"> af hvor meget af pakken der var blevet modtaget. Det tog et stykke tid at fikse problemet da det skyldtes et design problem, og det derfor var alle steder hvor en form for </w:t>
+      </w:r>
+      <w:proofErr w:type="spellStart"/>
+      <w:r>
+        <w:t>tracking</w:t>
+      </w:r>
+      <w:proofErr w:type="spellEnd"/>
+      <w:r>
+        <w:t xml:space="preserve"> af positionen blev brugt. Da fejlen var udbedret fungerede koden som den skulle. </w:t>
+      </w:r>
+    </w:p>
+    <w:p>
+      <w:r>
+        <w:t xml:space="preserve">Der blev så kørt en test hvor </w:t>
+      </w:r>
+      <w:proofErr w:type="spellStart"/>
+      <w:r>
+        <w:t>LED’erne</w:t>
+      </w:r>
+      <w:proofErr w:type="spellEnd"/>
+      <w:r>
+        <w:t xml:space="preserve"> viste hvilken pakke der blev modtaget. Denne </w:t>
+      </w:r>
+      <w:r>
+        <w:t xml:space="preserve">test </w:t>
+      </w:r>
+      <w:r>
+        <w:t>var en succes</w:t>
+      </w:r>
+      <w:r>
+        <w:t>, og viste præcis den pakke der blev sendt.</w:t>
+      </w:r>
+    </w:p>
+    <w:p>
+      <w:r>
+        <w:t xml:space="preserve">Den sidste test var at kunne modtage data fra senderen gennem hardwaren, og med 50 Hz AC. Dette virkede ikke i første omgang. Efter nogle rettelser i </w:t>
+      </w:r>
+      <w:proofErr w:type="spellStart"/>
+      <w:r>
+        <w:t>interupt</w:t>
+      </w:r>
+      <w:proofErr w:type="spellEnd"/>
+      <w:r>
+        <w:t xml:space="preserve"> rutinerene for </w:t>
+      </w:r>
+      <w:proofErr w:type="spellStart"/>
+      <w:r>
+        <w:t>zero-crossen</w:t>
+      </w:r>
+      <w:proofErr w:type="spellEnd"/>
+      <w:r>
+        <w:t xml:space="preserve">, kunne der nu også modtages data i fuld hastighed fra </w:t>
+      </w:r>
       <w:commentRangeStart w:id="2"/>
-      <w:commentRangeStart w:id="3"/>
-      <w:proofErr w:type="spellStart"/>
-      <w:r>
-        <w:t>shielded</w:t>
+      <w:r>
+        <w:t>senderen</w:t>
       </w:r>
       <w:commentRangeEnd w:id="2"/>
-      <w:proofErr w:type="spellEnd"/>
       <w:r>
         <w:rPr>
           <w:rStyle w:val="Kommentarhenvisning"/>
         </w:rPr>
         <w:commentReference w:id="2"/>
-      </w:r>
-      <w:commentRangeEnd w:id="3"/>
-      <w:r>
-        <w:rPr>
-          <w:rStyle w:val="Kommentarhenvisning"/>
-        </w:rPr>
-        <w:commentReference w:id="3"/>
-      </w:r>
-      <w:r>
-        <w:t xml:space="preserve"> blev </w:t>
-      </w:r>
-      <w:r>
-        <w:t>sat op til at sende en bestemt pakke</w:t>
-      </w:r>
-      <w:r>
-        <w:t xml:space="preserve">. </w:t>
-      </w:r>
-      <w:r>
-        <w:t xml:space="preserve">I første test blev de to </w:t>
-      </w:r>
-      <w:proofErr w:type="spellStart"/>
-      <w:r>
-        <w:t>inte</w:t>
-      </w:r>
-      <w:r>
-        <w:t>r</w:t>
-      </w:r>
-      <w:r>
-        <w:t>rupt</w:t>
-      </w:r>
-      <w:proofErr w:type="spellEnd"/>
-      <w:r>
-        <w:t xml:space="preserve"> fra </w:t>
-      </w:r>
-      <w:proofErr w:type="spellStart"/>
-      <w:r>
-        <w:t>zero-cross</w:t>
-      </w:r>
-      <w:proofErr w:type="spellEnd"/>
-      <w:r>
-        <w:t xml:space="preserve"> simuleret via to knapper. Der </w:t>
-      </w:r>
-      <w:r>
-        <w:t xml:space="preserve">blev så observeret på oscilloskopet at der blev sendt et </w:t>
-      </w:r>
-      <w:proofErr w:type="spellStart"/>
-      <w:r>
-        <w:t>burst</w:t>
-      </w:r>
-      <w:proofErr w:type="spellEnd"/>
-      <w:r>
-        <w:t xml:space="preserve"> når det rigtige </w:t>
-      </w:r>
-      <w:proofErr w:type="spellStart"/>
-      <w:r>
-        <w:t>inte</w:t>
-      </w:r>
-      <w:r>
-        <w:t>r</w:t>
-      </w:r>
-      <w:r>
-        <w:t>rupt</w:t>
-      </w:r>
-      <w:proofErr w:type="spellEnd"/>
-      <w:r>
-        <w:t xml:space="preserve"> blev </w:t>
-      </w:r>
-      <w:commentRangeStart w:id="4"/>
-      <w:proofErr w:type="spellStart"/>
-      <w:r>
-        <w:t>triggert</w:t>
-      </w:r>
-      <w:commentRangeEnd w:id="4"/>
-      <w:proofErr w:type="spellEnd"/>
-      <w:r>
-        <w:rPr>
-          <w:rStyle w:val="Kommentarhenvisning"/>
-        </w:rPr>
-        <w:commentReference w:id="4"/>
-      </w:r>
-      <w:r>
-        <w:t xml:space="preserve">, og der ikke skete noget ved det modsatte </w:t>
-      </w:r>
-      <w:proofErr w:type="spellStart"/>
-      <w:r>
-        <w:t>inte</w:t>
-      </w:r>
-      <w:r>
-        <w:t>r</w:t>
-      </w:r>
-      <w:r>
-        <w:t>rupt</w:t>
-      </w:r>
-      <w:proofErr w:type="spellEnd"/>
-      <w:r>
-        <w:t>. Der blev derefter sammenlignet med de binære værdier som pakken bestod af i koden, og de binære værdier der kunne observeres der blev sendt</w:t>
-      </w:r>
-      <w:r>
-        <w:t>. Der var nogle problemer med at sende pak</w:t>
-      </w:r>
-      <w:r>
-        <w:t>k</w:t>
-      </w:r>
-      <w:r>
-        <w:t>en</w:t>
-      </w:r>
-      <w:r>
-        <w:t xml:space="preserve"> i starten</w:t>
-      </w:r>
-      <w:r>
-        <w:t>,</w:t>
-      </w:r>
-      <w:r>
-        <w:t xml:space="preserve"> </w:t>
-      </w:r>
-      <w:r>
-        <w:t>som hovedsagligt var på grund af nogle mindre fejl i en del af funktionerne. Da de var blevet rettet kunne der sendes en hel pakke.</w:t>
-      </w:r>
-    </w:p>
-    <w:p>
-      <w:r>
-        <w:t>Der blev herefter testet at de forskellige typer af beskeder også blev sendt korrekt.</w:t>
-      </w:r>
-    </w:p>
-    <w:p>
-      <w:r>
-        <w:t>Sidste test var at køre senderen i fuld hastighed, og at det virkede med vores hardware. Der kunne aflæsses på vores oscilloskop at pakken blev afsendt</w:t>
-      </w:r>
-      <w:bookmarkStart w:id="5" w:name="_GoBack"/>
-      <w:bookmarkEnd w:id="5"/>
-      <w:r>
-        <w:t xml:space="preserve"> og at der kom et signal </w:t>
-      </w:r>
-      <w:proofErr w:type="spellStart"/>
-      <w:r>
-        <w:t>burst</w:t>
-      </w:r>
-      <w:proofErr w:type="spellEnd"/>
-      <w:r>
-        <w:t xml:space="preserve"> på de rigtige steder på </w:t>
-      </w:r>
-      <w:r>
-        <w:t xml:space="preserve">de 50 Hz sinus. Der var også et modtager kredsløb der var sat op til at vise hvilken type pakke den havde modtaget. </w:t>
-      </w:r>
-      <w:commentRangeStart w:id="6"/>
-      <w:r>
-        <w:t>Der var ingen problemer med senderen i denne test.</w:t>
-      </w:r>
-      <w:commentRangeEnd w:id="6"/>
-      <w:r>
-        <w:rPr>
-          <w:rStyle w:val="Kommentarhenvisning"/>
-        </w:rPr>
-        <w:commentReference w:id="6"/>
-      </w:r>
-    </w:p>
-    <w:p>
-      <w:r>
-        <w:br w:type="page"/>
-      </w:r>
-    </w:p>
-    <w:p>
-      <w:pPr>
-        <w:pStyle w:val="Overskrift1"/>
-      </w:pPr>
-      <w:r>
-        <w:lastRenderedPageBreak/>
-        <w:t>X10_Modtager (CBJ)</w:t>
-      </w:r>
-    </w:p>
-    <w:p>
-      <w:r>
-        <w:t xml:space="preserve">Modtager softwaren er kodet i C++ og er lavet som en klasse. Det er designet til at kunne virke med en ATmega2560. I vores tilfælde har vi brugt en </w:t>
-      </w:r>
-      <w:proofErr w:type="spellStart"/>
-      <w:r>
-        <w:t>Arduino</w:t>
-      </w:r>
-      <w:proofErr w:type="spellEnd"/>
-      <w:r>
-        <w:t xml:space="preserve"> 2560.  X10_Modtager har til opgave at modtage X10 kommunikation og løbende validere om pakken er til </w:t>
-      </w:r>
-      <w:commentRangeStart w:id="7"/>
-      <w:r>
-        <w:t>sig</w:t>
-      </w:r>
-      <w:commentRangeEnd w:id="7"/>
-      <w:r>
-        <w:rPr>
-          <w:rStyle w:val="Kommentarhenvisning"/>
-        </w:rPr>
-        <w:commentReference w:id="7"/>
-      </w:r>
-      <w:r>
-        <w:t xml:space="preserve"> selv, hvad data pakken indeholder og om hele pakken er sendt intakt.</w:t>
-      </w:r>
-    </w:p>
-    <w:p>
-      <w:r>
-        <w:t xml:space="preserve">Modtageren er sat op med de samme to </w:t>
-      </w:r>
-      <w:proofErr w:type="spellStart"/>
-      <w:r>
-        <w:t>interupt</w:t>
-      </w:r>
-      <w:proofErr w:type="spellEnd"/>
-      <w:r>
-        <w:t xml:space="preserve"> til </w:t>
-      </w:r>
-      <w:proofErr w:type="spellStart"/>
-      <w:r>
-        <w:t>zero-crossen</w:t>
-      </w:r>
-      <w:proofErr w:type="spellEnd"/>
-      <w:r>
-        <w:t xml:space="preserve">, som i sender koden. Når der kommer et </w:t>
-      </w:r>
-      <w:proofErr w:type="spellStart"/>
-      <w:r>
-        <w:t>interupt</w:t>
-      </w:r>
-      <w:proofErr w:type="spellEnd"/>
-      <w:r>
-        <w:t xml:space="preserve"> på </w:t>
-      </w:r>
-      <w:proofErr w:type="spellStart"/>
-      <w:r>
-        <w:t>rising</w:t>
-      </w:r>
-      <w:proofErr w:type="spellEnd"/>
-      <w:r>
-        <w:t xml:space="preserve"> eller </w:t>
-      </w:r>
-      <w:proofErr w:type="spellStart"/>
-      <w:r>
-        <w:t>faling</w:t>
-      </w:r>
-      <w:proofErr w:type="spellEnd"/>
-      <w:r>
-        <w:t xml:space="preserve">, tjekkes der i 1 ms om der er et højt signal fra </w:t>
-      </w:r>
-      <w:proofErr w:type="spellStart"/>
-      <w:r>
-        <w:t>envelopen</w:t>
-      </w:r>
-      <w:proofErr w:type="spellEnd"/>
-      <w:r>
-        <w:t xml:space="preserve">. Hvis der ses et højt signal tager den det som enten et Logisk 1 hvis det skete på </w:t>
-      </w:r>
-      <w:proofErr w:type="spellStart"/>
-      <w:r>
-        <w:t>rising</w:t>
-      </w:r>
-      <w:proofErr w:type="spellEnd"/>
-      <w:r>
-        <w:t xml:space="preserve"> </w:t>
-      </w:r>
-      <w:proofErr w:type="spellStart"/>
-      <w:r>
-        <w:t>edge</w:t>
-      </w:r>
-      <w:proofErr w:type="spellEnd"/>
-      <w:r>
-        <w:t xml:space="preserve">, ellers som et logisk 0 hvis det sker på </w:t>
-      </w:r>
-      <w:proofErr w:type="spellStart"/>
-      <w:r>
-        <w:t>faling</w:t>
-      </w:r>
-      <w:proofErr w:type="spellEnd"/>
-      <w:r>
-        <w:t xml:space="preserve"> </w:t>
-      </w:r>
-      <w:proofErr w:type="spellStart"/>
-      <w:r>
-        <w:t>edge</w:t>
-      </w:r>
-      <w:proofErr w:type="spellEnd"/>
-      <w:r>
-        <w:t xml:space="preserve">. </w:t>
-      </w:r>
-      <w:r>
-        <w:t xml:space="preserve">Kommer der ikke noget på hverken </w:t>
-      </w:r>
-      <w:proofErr w:type="spellStart"/>
-      <w:r>
-        <w:t>rising</w:t>
-      </w:r>
-      <w:proofErr w:type="spellEnd"/>
-      <w:r>
-        <w:t xml:space="preserve"> eller </w:t>
-      </w:r>
-      <w:proofErr w:type="spellStart"/>
-      <w:r>
-        <w:t>falling</w:t>
-      </w:r>
-      <w:proofErr w:type="spellEnd"/>
-      <w:r>
-        <w:t>, resettes modtageren.</w:t>
-      </w:r>
-    </w:p>
-    <w:p>
-      <w:r>
-        <w:t>Koden er implementeret så at modtageren altid vil kunne modtage et signal, medmindre der er bliver s</w:t>
-      </w:r>
-      <w:commentRangeStart w:id="8"/>
-      <w:r>
-        <w:t>endt</w:t>
-      </w:r>
-      <w:commentRangeEnd w:id="8"/>
-      <w:r>
-        <w:rPr>
-          <w:rStyle w:val="Kommentarhenvisning"/>
-        </w:rPr>
-        <w:commentReference w:id="8"/>
-      </w:r>
-      <w:r>
-        <w:t xml:space="preserve"> X10_Sender fra samme </w:t>
-      </w:r>
-      <w:proofErr w:type="spellStart"/>
-      <w:r>
-        <w:t>mikrokontroller</w:t>
-      </w:r>
-      <w:proofErr w:type="spellEnd"/>
-      <w:r>
-        <w:t xml:space="preserve">. Når der først bliver modtaget </w:t>
-      </w:r>
-      <w:commentRangeStart w:id="9"/>
-      <w:r>
-        <w:t>nået</w:t>
-      </w:r>
-      <w:commentRangeEnd w:id="9"/>
-      <w:r>
-        <w:rPr>
-          <w:rStyle w:val="Kommentarhenvisning"/>
-        </w:rPr>
-        <w:commentReference w:id="9"/>
-      </w:r>
-      <w:r>
-        <w:t xml:space="preserve"> data, </w:t>
-      </w:r>
-      <w:commentRangeStart w:id="10"/>
-      <w:r>
-        <w:t xml:space="preserve">blive det tjekket om den overholder </w:t>
-      </w:r>
-      <w:proofErr w:type="spellStart"/>
-      <w:r>
-        <w:t>protokol</w:t>
-      </w:r>
-      <w:commentRangeEnd w:id="10"/>
-      <w:r>
-        <w:rPr>
-          <w:rStyle w:val="Kommentarhenvisning"/>
-        </w:rPr>
-        <w:commentReference w:id="10"/>
-      </w:r>
-      <w:r>
-        <w:t>en</w:t>
-      </w:r>
-      <w:proofErr w:type="spellEnd"/>
-      <w:r>
-        <w:t xml:space="preserve">. I starten af en pakke bliver der tjekket om den har de rigtige start bit. Efter dette valideres </w:t>
-      </w:r>
-      <w:r>
-        <w:t xml:space="preserve">at </w:t>
-      </w:r>
-      <w:r>
-        <w:t>adressen</w:t>
-      </w:r>
-      <w:r>
-        <w:t xml:space="preserve"> passer med </w:t>
-      </w:r>
-      <w:proofErr w:type="spellStart"/>
-      <w:r>
-        <w:t>mikrokontrollerens</w:t>
-      </w:r>
-      <w:proofErr w:type="spellEnd"/>
-      <w:r>
-        <w:t xml:space="preserve"> egen</w:t>
-      </w:r>
-      <w:r>
-        <w:t>. Hvis en af disse to</w:t>
-      </w:r>
-      <w:r>
-        <w:t xml:space="preserve"> fejler i validere, stopper modtageren i at gemme pakken. Den venter så på de 6 slut bit, eller til der ikke er blevet sendt data i et stykke tid. </w:t>
-      </w:r>
-    </w:p>
-    <w:p>
-      <w:r>
-        <w:t>Sidste del af pakken indeholder hvilken type besked det modtages, og dens data. Her efter modtages et paritets bit, efter fuldt af de seks slut bit. Der tjekkes så om der er paritets fejl. Der sættes så et flag om at der er modtaget en pakke.</w:t>
-      </w:r>
-    </w:p>
-    <w:p>
-      <w:r>
-        <w:t xml:space="preserve">Det er designet så der via et funktions kald kan tjekkes om der er data klar til at blive læst. Når der er data klar kan man derefter via et andet funktions kald hente hele pakkens data, og </w:t>
-      </w:r>
-      <w:commentRangeStart w:id="11"/>
-      <w:r>
-        <w:t>sammentid</w:t>
-      </w:r>
-      <w:commentRangeEnd w:id="11"/>
-      <w:r>
-        <w:rPr>
-          <w:rStyle w:val="Kommentarhenvisning"/>
-        </w:rPr>
-        <w:commentReference w:id="11"/>
-      </w:r>
-      <w:r>
-        <w:t xml:space="preserve"> resettes modtageren så der kan modtages data igen.</w:t>
-      </w:r>
-    </w:p>
-    <w:p>
-      <w:r>
-        <w:t xml:space="preserve">Der blev i første omgang testet om en bestemt type pakke kunne modtages. </w:t>
-      </w:r>
-      <w:proofErr w:type="spellStart"/>
-      <w:r>
-        <w:t>Interupt</w:t>
-      </w:r>
-      <w:proofErr w:type="spellEnd"/>
-      <w:r>
-        <w:t xml:space="preserve"> blev simuleret med tryk knapper, det samme med signalet fra </w:t>
-      </w:r>
-      <w:proofErr w:type="spellStart"/>
-      <w:r>
-        <w:t>envelopen</w:t>
-      </w:r>
-      <w:proofErr w:type="spellEnd"/>
-      <w:r>
-        <w:t xml:space="preserve">. Der var mange forskellige testere til forskellige </w:t>
-      </w:r>
-      <w:proofErr w:type="spellStart"/>
-      <w:r>
-        <w:t>iteretioner</w:t>
-      </w:r>
-      <w:proofErr w:type="spellEnd"/>
-      <w:r>
-        <w:t xml:space="preserve">, på grund af de mange fejl der var i starten. Der blev brugt </w:t>
-      </w:r>
-      <w:proofErr w:type="spellStart"/>
-      <w:r>
-        <w:t>LED’erne</w:t>
-      </w:r>
-      <w:proofErr w:type="spellEnd"/>
-      <w:r>
-        <w:t xml:space="preserve"> fra </w:t>
-      </w:r>
-      <w:proofErr w:type="spellStart"/>
-      <w:r>
-        <w:t>shielded</w:t>
-      </w:r>
-      <w:proofErr w:type="spellEnd"/>
-      <w:r>
-        <w:t xml:space="preserve"> til at </w:t>
-      </w:r>
-      <w:proofErr w:type="spellStart"/>
-      <w:r>
-        <w:t>debugge</w:t>
-      </w:r>
-      <w:proofErr w:type="spellEnd"/>
-      <w:r>
-        <w:t xml:space="preserve"> programmet</w:t>
-      </w:r>
-      <w:r>
-        <w:t xml:space="preserve">. I en af de første </w:t>
-      </w:r>
-      <w:proofErr w:type="spellStart"/>
-      <w:r>
-        <w:t>iterationer</w:t>
-      </w:r>
-      <w:proofErr w:type="spellEnd"/>
-      <w:r>
-        <w:t xml:space="preserve"> ble</w:t>
-      </w:r>
-      <w:r>
-        <w:t xml:space="preserve">v </w:t>
-      </w:r>
-      <w:proofErr w:type="spellStart"/>
-      <w:r>
-        <w:t>LED’erne</w:t>
-      </w:r>
-      <w:proofErr w:type="spellEnd"/>
-      <w:r>
-        <w:t xml:space="preserve"> brugt til at se om modtageren kom ind i de rigtige dele af funktionen på de rigtige tidspunkter. Det viste sig at problemet skyldtes fejl i </w:t>
-      </w:r>
-      <w:proofErr w:type="spellStart"/>
-      <w:r>
-        <w:t>trackingen</w:t>
-      </w:r>
-      <w:proofErr w:type="spellEnd"/>
-      <w:r>
-        <w:t xml:space="preserve"> af hvor meget af pakken der var blevet modtaget. Det tog et stykke tid at fikse problemet da det skyldtes et design problem, og det derfor var alle steder hvor en form for </w:t>
-      </w:r>
-      <w:proofErr w:type="spellStart"/>
-      <w:r>
-        <w:t>tracking</w:t>
-      </w:r>
-      <w:proofErr w:type="spellEnd"/>
-      <w:r>
-        <w:t xml:space="preserve"> af positionen blev brugt. Da fejlen var udbedret fungerede koden som den skulle. </w:t>
-      </w:r>
-    </w:p>
-    <w:p>
-      <w:r>
-        <w:t xml:space="preserve">Der blev så kørt en test hvor </w:t>
-      </w:r>
-      <w:proofErr w:type="spellStart"/>
-      <w:r>
-        <w:t>LED’erne</w:t>
-      </w:r>
-      <w:proofErr w:type="spellEnd"/>
-      <w:r>
-        <w:t xml:space="preserve"> viste hvilken pakke der blev modtaget. Denne </w:t>
-      </w:r>
-      <w:r>
-        <w:t xml:space="preserve">test </w:t>
-      </w:r>
-      <w:r>
-        <w:t>var en succes</w:t>
-      </w:r>
-      <w:r>
-        <w:t>, og viste præcis den pakke der blev sendt.</w:t>
-      </w:r>
-    </w:p>
-    <w:p>
-      <w:r>
-        <w:t xml:space="preserve">Den sidste test var at kunne modtage data fra senderen gennem hardwaren, og med 50 Hz AC. Dette virkede ikke i første omgang. Efter nogle rettelser i </w:t>
-      </w:r>
-      <w:proofErr w:type="spellStart"/>
-      <w:r>
-        <w:t>interupt</w:t>
-      </w:r>
-      <w:proofErr w:type="spellEnd"/>
-      <w:r>
-        <w:t xml:space="preserve"> rutinerene for </w:t>
-      </w:r>
-      <w:proofErr w:type="spellStart"/>
-      <w:r>
-        <w:t>zero-crossen</w:t>
-      </w:r>
-      <w:proofErr w:type="spellEnd"/>
-      <w:r>
-        <w:t xml:space="preserve">, kunne der nu også modtages data i fuld hastighed fra </w:t>
-      </w:r>
-      <w:commentRangeStart w:id="12"/>
-      <w:r>
-        <w:t>senderen</w:t>
-      </w:r>
-      <w:commentRangeEnd w:id="12"/>
-      <w:r>
-        <w:rPr>
-          <w:rStyle w:val="Kommentarhenvisning"/>
-        </w:rPr>
-        <w:commentReference w:id="12"/>
       </w:r>
     </w:p>
     <w:sectPr>
@@ -1058,250 +1019,7 @@
       </w:r>
     </w:p>
   </w:comment>
-  <w:comment w:id="1" w:author="Tonni Follmann" w:date="2016-06-09T20:41:00Z" w:initials="TF">
-    <w:p>
-      <w:pPr>
-        <w:pStyle w:val="Kommentartekst"/>
-      </w:pPr>
-      <w:r>
-        <w:rPr>
-          <w:rStyle w:val="Kommentarhenvisning"/>
-        </w:rPr>
-        <w:annotationRef/>
-      </w:r>
-      <w:r>
-        <w:t>Der er et eller andet her der mister sin sammenhæng, det skal omformuleres.</w:t>
-      </w:r>
-    </w:p>
-  </w:comment>
-  <w:comment w:id="2" w:author="Tonni Follmann" w:date="2016-06-09T20:41:00Z" w:initials="TF">
-    <w:p>
-      <w:pPr>
-        <w:pStyle w:val="Kommentartekst"/>
-      </w:pPr>
-      <w:r>
-        <w:rPr>
-          <w:rStyle w:val="Kommentarhenvisning"/>
-        </w:rPr>
-        <w:annotationRef/>
-      </w:r>
-      <w:proofErr w:type="spellStart"/>
-      <w:r>
-        <w:t>Msys</w:t>
-      </w:r>
-      <w:proofErr w:type="spellEnd"/>
-      <w:r>
-        <w:t xml:space="preserve"> </w:t>
-      </w:r>
-      <w:proofErr w:type="spellStart"/>
-      <w:r>
-        <w:t>shield</w:t>
-      </w:r>
-      <w:proofErr w:type="spellEnd"/>
-      <w:r>
-        <w:t>, vær specifik ;)</w:t>
-      </w:r>
-    </w:p>
-  </w:comment>
-  <w:comment w:id="3" w:author="Dennis Poulsen" w:date="2016-06-10T09:30:00Z" w:initials="DP">
-    <w:p>
-      <w:pPr>
-        <w:pStyle w:val="Kommentartekst"/>
-      </w:pPr>
-      <w:r>
-        <w:rPr>
-          <w:rStyle w:val="Kommentarhenvisning"/>
-        </w:rPr>
-        <w:annotationRef/>
-      </w:r>
-      <w:r>
-        <w:t xml:space="preserve">”MSYS </w:t>
-      </w:r>
-      <w:proofErr w:type="spellStart"/>
-      <w:r>
-        <w:t>arduino</w:t>
-      </w:r>
-      <w:proofErr w:type="spellEnd"/>
-      <w:r>
-        <w:t xml:space="preserve"> </w:t>
-      </w:r>
-      <w:proofErr w:type="spellStart"/>
-      <w:r>
-        <w:t>shield</w:t>
-      </w:r>
-      <w:proofErr w:type="spellEnd"/>
-      <w:r>
-        <w:t>” for at være specifik, specifik</w:t>
-      </w:r>
-    </w:p>
-  </w:comment>
-  <w:comment w:id="4" w:author="Tonni Follmann" w:date="2016-06-09T20:42:00Z" w:initials="TF">
-    <w:p>
-      <w:pPr>
-        <w:pStyle w:val="Kommentartekst"/>
-      </w:pPr>
-      <w:r>
-        <w:rPr>
-          <w:rStyle w:val="Kommentarhenvisning"/>
-        </w:rPr>
-        <w:annotationRef/>
-      </w:r>
-      <w:proofErr w:type="spellStart"/>
-      <w:r>
-        <w:t>Triggert</w:t>
-      </w:r>
-      <w:proofErr w:type="spellEnd"/>
-      <w:r>
-        <w:t xml:space="preserve">? Omformuler eventuelt til at der blev sendt et </w:t>
-      </w:r>
-      <w:proofErr w:type="spellStart"/>
-      <w:r>
-        <w:t>burst</w:t>
-      </w:r>
-      <w:proofErr w:type="spellEnd"/>
-      <w:r>
-        <w:t xml:space="preserve"> ved det korrekte </w:t>
-      </w:r>
-      <w:proofErr w:type="spellStart"/>
-      <w:r>
-        <w:t>interrupt</w:t>
-      </w:r>
-      <w:proofErr w:type="spellEnd"/>
-      <w:r>
-        <w:t>.</w:t>
-      </w:r>
-    </w:p>
-  </w:comment>
-  <w:comment w:id="6" w:author="Tonni Follmann" w:date="2016-06-09T20:44:00Z" w:initials="TF">
-    <w:p>
-      <w:pPr>
-        <w:pStyle w:val="Kommentartekst"/>
-      </w:pPr>
-      <w:r>
-        <w:rPr>
-          <w:rStyle w:val="Kommentarhenvisning"/>
-        </w:rPr>
-        <w:annotationRef/>
-      </w:r>
-      <w:r>
-        <w:t>Denne linje ville jeg nok formulere som</w:t>
-      </w:r>
-    </w:p>
-    <w:p>
-      <w:pPr>
-        <w:pStyle w:val="Kommentartekst"/>
-      </w:pPr>
-      <w:r>
-        <w:t>Denne test kørte fejlfrit. Eller noget i den stil. Eller helt udelade den.</w:t>
-      </w:r>
-    </w:p>
-  </w:comment>
-  <w:comment w:id="7" w:author="Tonni Follmann" w:date="2016-06-09T20:46:00Z" w:initials="TF">
-    <w:p>
-      <w:pPr>
-        <w:pStyle w:val="Kommentartekst"/>
-      </w:pPr>
-      <w:r>
-        <w:rPr>
-          <w:rStyle w:val="Kommentarhenvisning"/>
-        </w:rPr>
-        <w:annotationRef/>
-      </w:r>
-      <w:r>
-        <w:t>Løbende valideret om pakken er adresseret til modtagerenheden</w:t>
-      </w:r>
-      <w:r>
-        <w:br/>
-      </w:r>
-      <w:r>
-        <w:br/>
-        <w:t xml:space="preserve">ville give en mere tydelig formulering </w:t>
-      </w:r>
-      <w:r>
-        <w:sym w:font="Wingdings" w:char="F04A"/>
-      </w:r>
-    </w:p>
-  </w:comment>
-  <w:comment w:id="8" w:author="Tonni Follmann" w:date="2016-06-09T20:47:00Z" w:initials="TF">
-    <w:p>
-      <w:pPr>
-        <w:pStyle w:val="Kommentartekst"/>
-      </w:pPr>
-      <w:r>
-        <w:rPr>
-          <w:rStyle w:val="Kommentarhenvisning"/>
-        </w:rPr>
-        <w:annotationRef/>
-      </w:r>
-      <w:r>
-        <w:t xml:space="preserve">Medmindre </w:t>
-      </w:r>
-      <w:proofErr w:type="spellStart"/>
-      <w:r>
-        <w:t>microcontrolleren</w:t>
-      </w:r>
-      <w:proofErr w:type="spellEnd"/>
-      <w:r>
-        <w:t xml:space="preserve"> er i gang med at sende. </w:t>
-      </w:r>
-      <w:r>
-        <w:br/>
-      </w:r>
-      <w:r>
-        <w:br/>
-        <w:t>vil umiddelbart være en mere tydelig formulering</w:t>
-      </w:r>
-    </w:p>
-  </w:comment>
-  <w:comment w:id="9" w:author="Tonni Follmann" w:date="2016-06-09T20:48:00Z" w:initials="TF">
-    <w:p>
-      <w:pPr>
-        <w:pStyle w:val="Kommentartekst"/>
-      </w:pPr>
-      <w:r>
-        <w:rPr>
-          <w:rStyle w:val="Kommentarhenvisning"/>
-        </w:rPr>
-        <w:annotationRef/>
-      </w:r>
-      <w:r>
-        <w:t>Slet det ord, modtaget data er fint ;)</w:t>
-      </w:r>
-    </w:p>
-  </w:comment>
-  <w:comment w:id="10" w:author="Tonni Follmann" w:date="2016-06-09T20:49:00Z" w:initials="TF">
-    <w:p>
-      <w:pPr>
-        <w:pStyle w:val="Kommentartekst"/>
-      </w:pPr>
-      <w:r>
-        <w:rPr>
-          <w:rStyle w:val="Kommentarhenvisning"/>
-        </w:rPr>
-        <w:annotationRef/>
-      </w:r>
-      <w:r>
-        <w:t>Det der bliver tjekket her lyder til mest at være om den overholder det pakkeformat der er beskrevet i protokollen, ikke om den generelt overholder protokollen ;)</w:t>
-      </w:r>
-    </w:p>
-  </w:comment>
-  <w:comment w:id="11" w:author="Tonni Follmann" w:date="2016-06-09T20:51:00Z" w:initials="TF">
-    <w:p>
-      <w:pPr>
-        <w:pStyle w:val="Kommentartekst"/>
-      </w:pPr>
-      <w:r>
-        <w:rPr>
-          <w:rStyle w:val="Kommentarhenvisning"/>
-        </w:rPr>
-        <w:annotationRef/>
-      </w:r>
-      <w:r>
-        <w:t>samtidig</w:t>
-      </w:r>
-    </w:p>
-  </w:comment>
-  <w:comment w:id="12" w:author="Tonni Follmann" w:date="2016-06-09T20:52:00Z" w:initials="TF">
+  <w:comment w:id="2" w:author="Tonni Follmann" w:date="2016-06-09T20:52:00Z" w:initials="TF">
     <w:p>
       <w:pPr>
         <w:pStyle w:val="Kommentartekst"/>
@@ -1320,16 +1038,6 @@
 <file path=word/commentsExtended.xml><?xml version="1.0" encoding="utf-8"?>
 <w15:commentsEx xmlns:wpc="http://schemas.microsoft.com/office/word/2010/wordprocessingCanvas" xmlns:cx="http://schemas.microsoft.com/office/drawing/2014/chartex" xmlns:cx1="http://schemas.microsoft.com/office/drawing/2015/9/8/chartex" xmlns:mc="http://schemas.openxmlformats.org/markup-compatibility/2006" xmlns:o="urn:schemas-microsoft-com:office:office" xmlns:r="http://schemas.openxmlformats.org/officeDocument/2006/relationships" xmlns:m="http://schemas.openxmlformats.org/officeDocument/2006/math" xmlns:v="urn:schemas-microsoft-com:vml" xmlns:wp14="http://schemas.microsoft.com/office/word/2010/wordprocessingDrawing" xmlns:wp="http://schemas.openxmlformats.org/drawingml/2006/wordprocessingDrawing" xmlns:w10="urn:schemas-microsoft-com:office:word" xmlns:w="http://schemas.openxmlformats.org/wordprocessingml/2006/main" xmlns:w14="http://schemas.microsoft.com/office/word/2010/wordml" xmlns:w15="http://schemas.microsoft.com/office/word/2012/wordml" xmlns:w16se="http://schemas.microsoft.com/office/word/2015/wordml/symex" xmlns:wpg="http://schemas.microsoft.com/office/word/2010/wordprocessingGroup" xmlns:wpi="http://schemas.microsoft.com/office/word/2010/wordprocessingInk" xmlns:wne="http://schemas.microsoft.com/office/word/2006/wordml" xmlns:wps="http://schemas.microsoft.com/office/word/2010/wordprocessingShape" mc:Ignorable="w14 w15 w16se wp14">
   <w15:commentEx w15:paraId="3E8FFA01" w15:done="0"/>
-  <w15:commentEx w15:paraId="0935625B" w15:done="0"/>
-  <w15:commentEx w15:paraId="600AE0F3" w15:done="0"/>
-  <w15:commentEx w15:paraId="1258DA8C" w15:paraIdParent="600AE0F3" w15:done="0"/>
-  <w15:commentEx w15:paraId="1C64A458" w15:done="0"/>
-  <w15:commentEx w15:paraId="3AFAD0CC" w15:done="0"/>
-  <w15:commentEx w15:paraId="4328E34C" w15:done="0"/>
-  <w15:commentEx w15:paraId="12A4B580" w15:done="0"/>
-  <w15:commentEx w15:paraId="53D3AFA3" w15:done="0"/>
-  <w15:commentEx w15:paraId="7B05ECA2" w15:done="0"/>
-  <w15:commentEx w15:paraId="2D53FCB0" w15:done="0"/>
   <w15:commentEx w15:paraId="0A11ACE7" w15:done="0"/>
 </w15:commentsEx>
 </file>
@@ -1763,7 +1471,6 @@
   <w:style w:type="character" w:default="1" w:styleId="Standardskrifttypeiafsnit">
     <w:name w:val="Default Paragraph Font"/>
     <w:uiPriority w:val="1"/>
-    <w:semiHidden/>
     <w:unhideWhenUsed/>
   </w:style>
   <w:style w:type="table" w:default="1" w:styleId="Tabel-Normal">

</xml_diff>